<commit_message>
Updated design document to include MVC design pattern
</commit_message>
<xml_diff>
--- a/System Documentation/RDBMS Design Document.docx
+++ b/System Documentation/RDBMS Design Document.docx
@@ -6584,19 +6584,11 @@
         </w:rPr>
         <w:t>Triglycerides...............M</w:t>
       </w:r>
-      <w:proofErr w:type="spellStart"/>
       <w:r>
         <w:rPr>
           <w:rFonts w:ascii="Times New Roman" w:eastAsia="Georgia" w:hAnsi="Times New Roman" w:cs="Times New Roman"/>
         </w:rPr>
-        <w:t>ain</w:t>
-      </w:r>
-      <w:proofErr w:type="spellEnd"/>
-      <w:r>
-        <w:rPr>
-          <w:rFonts w:ascii="Times New Roman" w:eastAsia="Georgia" w:hAnsi="Times New Roman" w:cs="Times New Roman"/>
-        </w:rPr>
-        <w:t xml:space="preserve"> constituents of body fat in humans and other animals, as well as vegetable fat.</w:t>
+        <w:t>ain constituents of body fat in humans and other animals, as well as vegetable fat.</w:t>
       </w:r>
     </w:p>
     <w:p>
@@ -8552,39 +8544,7 @@
           <w:rFonts w:ascii="Times New Roman" w:hAnsi="Times New Roman" w:cs="Times New Roman"/>
           <w:lang w:val="en-US"/>
         </w:rPr>
-        <w:t>16 Jul 2018, dev.mysql.com/doc/</w:t>
-      </w:r>
-      <w:proofErr w:type="spellStart"/>
-      <w:r>
-        <w:rPr>
-          <w:rFonts w:ascii="Times New Roman" w:hAnsi="Times New Roman" w:cs="Times New Roman"/>
-          <w:lang w:val="en-US"/>
-        </w:rPr>
-        <w:t>mysql</w:t>
-      </w:r>
-      <w:proofErr w:type="spellEnd"/>
-      <w:r>
-        <w:rPr>
-          <w:rFonts w:ascii="Times New Roman" w:hAnsi="Times New Roman" w:cs="Times New Roman"/>
-          <w:lang w:val="en-US"/>
-        </w:rPr>
-        <w:t>-for-excel/</w:t>
-      </w:r>
-      <w:proofErr w:type="spellStart"/>
-      <w:r>
-        <w:rPr>
-          <w:rFonts w:ascii="Times New Roman" w:hAnsi="Times New Roman" w:cs="Times New Roman"/>
-          <w:lang w:val="en-US"/>
-        </w:rPr>
-        <w:t>en</w:t>
-      </w:r>
-      <w:proofErr w:type="spellEnd"/>
-      <w:r>
-        <w:rPr>
-          <w:rFonts w:ascii="Times New Roman" w:hAnsi="Times New Roman" w:cs="Times New Roman"/>
-          <w:lang w:val="en-US"/>
-        </w:rPr>
-        <w:t>/, Accessed 18 Aug 2018.</w:t>
+        <w:t>16 Jul 2018, dev.mysql.com/doc/mysql-for-excel/en/, Accessed 18 Aug 2018.</w:t>
       </w:r>
     </w:p>
     <w:p>
@@ -8655,39 +8615,7 @@
           <w:rFonts w:ascii="Times New Roman" w:hAnsi="Times New Roman" w:cs="Times New Roman"/>
           <w:lang w:val="en-US"/>
         </w:rPr>
-        <w:t>2018, dev.mysql.com/doc/</w:t>
-      </w:r>
-      <w:proofErr w:type="spellStart"/>
-      <w:r>
-        <w:rPr>
-          <w:rFonts w:ascii="Times New Roman" w:hAnsi="Times New Roman" w:cs="Times New Roman"/>
-          <w:lang w:val="en-US"/>
-        </w:rPr>
-        <w:t>refman</w:t>
-      </w:r>
-      <w:proofErr w:type="spellEnd"/>
-      <w:r>
-        <w:rPr>
-          <w:rFonts w:ascii="Times New Roman" w:hAnsi="Times New Roman" w:cs="Times New Roman"/>
-          <w:lang w:val="en-US"/>
-        </w:rPr>
-        <w:t>/5.7/</w:t>
-      </w:r>
-      <w:proofErr w:type="spellStart"/>
-      <w:r>
-        <w:rPr>
-          <w:rFonts w:ascii="Times New Roman" w:hAnsi="Times New Roman" w:cs="Times New Roman"/>
-          <w:lang w:val="en-US"/>
-        </w:rPr>
-        <w:t>en</w:t>
-      </w:r>
-      <w:proofErr w:type="spellEnd"/>
-      <w:r>
-        <w:rPr>
-          <w:rFonts w:ascii="Times New Roman" w:hAnsi="Times New Roman" w:cs="Times New Roman"/>
-          <w:lang w:val="en-US"/>
-        </w:rPr>
-        <w:t>/mysql-installer-setup.html, Accessed 18 Aug 2018.</w:t>
+        <w:t>2018, dev.mysql.com/doc/refman/5.7/en/mysql-installer-setup.html, Accessed 18 Aug 2018.</w:t>
       </w:r>
     </w:p>
     <w:p>
@@ -8799,43 +8727,7 @@
           <w:bCs/>
           <w:lang w:val="en-US"/>
         </w:rPr>
-        <w:t>2018, microsoft.com/</w:t>
-      </w:r>
-      <w:proofErr w:type="spellStart"/>
-      <w:r>
-        <w:rPr>
-          <w:rFonts w:ascii="Times New Roman" w:hAnsi="Times New Roman" w:cs="Times New Roman"/>
-          <w:bCs/>
-          <w:lang w:val="en-US"/>
-        </w:rPr>
-        <w:t>en</w:t>
-      </w:r>
-      <w:proofErr w:type="spellEnd"/>
-      <w:r>
-        <w:rPr>
-          <w:rFonts w:ascii="Times New Roman" w:hAnsi="Times New Roman" w:cs="Times New Roman"/>
-          <w:bCs/>
-          <w:lang w:val="en-US"/>
-        </w:rPr>
-        <w:t>-us/download/</w:t>
-      </w:r>
-      <w:proofErr w:type="spellStart"/>
-      <w:r>
-        <w:rPr>
-          <w:rFonts w:ascii="Times New Roman" w:hAnsi="Times New Roman" w:cs="Times New Roman"/>
-          <w:bCs/>
-          <w:lang w:val="en-US"/>
-        </w:rPr>
-        <w:t>details.aspx?id</w:t>
-      </w:r>
-      <w:proofErr w:type="spellEnd"/>
-      <w:r>
-        <w:rPr>
-          <w:rFonts w:ascii="Times New Roman" w:hAnsi="Times New Roman" w:cs="Times New Roman"/>
-          <w:bCs/>
-          <w:lang w:val="en-US"/>
-        </w:rPr>
-        <w:t>=48217,</w:t>
+        <w:t>2018, microsoft.com/en-us/download/details.aspx?id=48217,</w:t>
       </w:r>
       <w:r>
         <w:rPr>
@@ -8892,95 +8784,58 @@
           <w:bCs/>
           <w:lang w:val="en-US"/>
         </w:rPr>
-        <w:t xml:space="preserve"> dev.mysql.com/doc/</w:t>
-      </w:r>
-      <w:proofErr w:type="spellStart"/>
-      <w:r>
+        <w:t xml:space="preserve"> dev.mysql.com/doc/mysql-for-excel/en/mysql-for-excel-faq.html, Accessed 28 Aug 2018.</w:t>
+      </w:r>
+    </w:p>
+    <w:p>
+      <w:pPr>
+        <w:rPr>
+          <w:rFonts w:ascii="Times New Roman" w:hAnsi="Times New Roman" w:cs="Times New Roman"/>
+          <w:lang w:val="en-US"/>
+        </w:rPr>
+      </w:pPr>
+    </w:p>
+    <w:p>
+      <w:pPr>
+        <w:pStyle w:val="Heading3"/>
+        <w:rPr>
+          <w:rFonts w:cs="Times New Roman"/>
+          <w:lang w:val="en-US"/>
+        </w:rPr>
+      </w:pPr>
+      <w:bookmarkStart w:id="9" w:name="_Toc10638460"/>
+      <w:r>
+        <w:rPr>
+          <w:rFonts w:cs="Times New Roman"/>
+          <w:lang w:val="en-US"/>
+        </w:rPr>
+        <w:t>VBA</w:t>
+      </w:r>
+      <w:r>
+        <w:rPr>
+          <w:rFonts w:cs="Times New Roman"/>
+          <w:lang w:val="en-US"/>
+        </w:rPr>
+        <w:t xml:space="preserve"> for Excel</w:t>
+      </w:r>
+      <w:bookmarkEnd w:id="9"/>
+    </w:p>
+    <w:p>
+      <w:pPr>
+        <w:ind w:left="720" w:hanging="720"/>
         <w:rPr>
           <w:rFonts w:ascii="Times New Roman" w:hAnsi="Times New Roman" w:cs="Times New Roman"/>
           <w:bCs/>
           <w:lang w:val="en-US"/>
         </w:rPr>
-        <w:t>mysql</w:t>
-      </w:r>
-      <w:proofErr w:type="spellEnd"/>
-      <w:r>
-        <w:rPr>
-          <w:rFonts w:ascii="Times New Roman" w:hAnsi="Times New Roman" w:cs="Times New Roman"/>
-          <w:bCs/>
+      </w:pPr>
+      <w:r>
+        <w:rPr>
+          <w:rFonts w:ascii="Times New Roman" w:hAnsi="Times New Roman" w:cs="Times New Roman"/>
           <w:lang w:val="en-US"/>
         </w:rPr>
-        <w:t>-for-excel/</w:t>
-      </w:r>
-      <w:proofErr w:type="spellStart"/>
-      <w:r>
-        <w:rPr>
-          <w:rFonts w:ascii="Times New Roman" w:hAnsi="Times New Roman" w:cs="Times New Roman"/>
-          <w:bCs/>
-          <w:lang w:val="en-US"/>
-        </w:rPr>
-        <w:t>en</w:t>
-      </w:r>
-      <w:proofErr w:type="spellEnd"/>
-      <w:r>
-        <w:rPr>
-          <w:rFonts w:ascii="Times New Roman" w:hAnsi="Times New Roman" w:cs="Times New Roman"/>
-          <w:bCs/>
-          <w:lang w:val="en-US"/>
-        </w:rPr>
-        <w:t>/mysql-for-excel-faq.html, Accessed 28 Aug 2018.</w:t>
-      </w:r>
-    </w:p>
-    <w:p>
-      <w:pPr>
-        <w:rPr>
-          <w:rFonts w:ascii="Times New Roman" w:hAnsi="Times New Roman" w:cs="Times New Roman"/>
-          <w:lang w:val="en-US"/>
-        </w:rPr>
-      </w:pPr>
-    </w:p>
-    <w:p>
-      <w:pPr>
-        <w:pStyle w:val="Heading3"/>
-        <w:rPr>
-          <w:rFonts w:cs="Times New Roman"/>
-          <w:lang w:val="en-US"/>
-        </w:rPr>
-      </w:pPr>
-      <w:bookmarkStart w:id="9" w:name="_Toc10638460"/>
-      <w:r>
-        <w:rPr>
-          <w:rFonts w:cs="Times New Roman"/>
-          <w:lang w:val="en-US"/>
-        </w:rPr>
-        <w:t>VBA</w:t>
-      </w:r>
-      <w:r>
-        <w:rPr>
-          <w:rFonts w:cs="Times New Roman"/>
-          <w:lang w:val="en-US"/>
-        </w:rPr>
-        <w:t xml:space="preserve"> for Excel</w:t>
-      </w:r>
-      <w:bookmarkEnd w:id="9"/>
-    </w:p>
-    <w:p>
-      <w:pPr>
-        <w:ind w:left="720" w:hanging="720"/>
-        <w:rPr>
-          <w:rFonts w:ascii="Times New Roman" w:hAnsi="Times New Roman" w:cs="Times New Roman"/>
-          <w:bCs/>
-          <w:lang w:val="en-US"/>
-        </w:rPr>
-      </w:pPr>
-      <w:r>
-        <w:rPr>
-          <w:rFonts w:ascii="Times New Roman" w:hAnsi="Times New Roman" w:cs="Times New Roman"/>
-          <w:lang w:val="en-US"/>
-        </w:rPr>
         <w:t>"Excel VBA." </w:t>
       </w:r>
-      <w:proofErr w:type="spellStart"/>
       <w:r>
         <w:rPr>
           <w:rFonts w:ascii="Times New Roman" w:hAnsi="Times New Roman" w:cs="Times New Roman"/>
@@ -8988,17 +8843,7 @@
           <w:iCs/>
           <w:lang w:val="en-US"/>
         </w:rPr>
-        <w:t>Wikibooks</w:t>
-      </w:r>
-      <w:proofErr w:type="spellEnd"/>
-      <w:r>
-        <w:rPr>
-          <w:rFonts w:ascii="Times New Roman" w:hAnsi="Times New Roman" w:cs="Times New Roman"/>
-          <w:i/>
-          <w:iCs/>
-          <w:lang w:val="en-US"/>
-        </w:rPr>
-        <w:t>, The Free Textbook Project</w:t>
+        <w:t>Wikibooks, The Free Textbook Project</w:t>
       </w:r>
       <w:r>
         <w:rPr>
@@ -9184,64 +9029,38 @@
           <w:rFonts w:ascii="Times New Roman" w:hAnsi="Times New Roman" w:cs="Times New Roman"/>
           <w:bCs/>
         </w:rPr>
-        <w:t>, 29 Aug. 2018, excelmacromastery.com/</w:t>
-      </w:r>
-      <w:proofErr w:type="spellStart"/>
+        <w:t>, 29 Aug. 2018, excelmacromastery.com/vba-class-modules/</w:t>
+      </w:r>
       <w:r>
         <w:rPr>
           <w:rFonts w:ascii="Times New Roman" w:hAnsi="Times New Roman" w:cs="Times New Roman"/>
           <w:bCs/>
         </w:rPr>
-        <w:t>vba</w:t>
-      </w:r>
-      <w:proofErr w:type="spellEnd"/>
+        <w:t>, Accessed 9 Nov 2018</w:t>
+      </w:r>
       <w:r>
         <w:rPr>
           <w:rFonts w:ascii="Times New Roman" w:hAnsi="Times New Roman" w:cs="Times New Roman"/>
           <w:bCs/>
         </w:rPr>
-        <w:t>-class-modules/</w:t>
-      </w:r>
-      <w:r>
+        <w:t>.</w:t>
+      </w:r>
+    </w:p>
+    <w:p>
+      <w:pPr>
+        <w:ind w:left="720" w:hanging="720"/>
         <w:rPr>
           <w:rFonts w:ascii="Times New Roman" w:hAnsi="Times New Roman" w:cs="Times New Roman"/>
           <w:bCs/>
         </w:rPr>
-        <w:t>, Accessed 9 Nov 2018</w:t>
-      </w:r>
+      </w:pPr>
       <w:r>
         <w:rPr>
           <w:rFonts w:ascii="Times New Roman" w:hAnsi="Times New Roman" w:cs="Times New Roman"/>
           <w:bCs/>
         </w:rPr>
-        <w:t>.</w:t>
-      </w:r>
-    </w:p>
-    <w:p>
-      <w:pPr>
-        <w:ind w:left="720" w:hanging="720"/>
-        <w:rPr>
-          <w:rFonts w:ascii="Times New Roman" w:hAnsi="Times New Roman" w:cs="Times New Roman"/>
-          <w:bCs/>
-        </w:rPr>
-      </w:pPr>
-      <w:proofErr w:type="spellStart"/>
-      <w:r>
-        <w:rPr>
-          <w:rFonts w:ascii="Times New Roman" w:hAnsi="Times New Roman" w:cs="Times New Roman"/>
-          <w:bCs/>
-        </w:rPr>
-        <w:t>Satola</w:t>
-      </w:r>
-      <w:proofErr w:type="spellEnd"/>
-      <w:r>
-        <w:rPr>
-          <w:rFonts w:ascii="Times New Roman" w:hAnsi="Times New Roman" w:cs="Times New Roman"/>
-          <w:bCs/>
-        </w:rPr>
-        <w:t>, Brian. “List of Common VBA Runtime Error Codes.” </w:t>
-      </w:r>
-      <w:proofErr w:type="spellStart"/>
+        <w:t>Satola, Brian. “List of Common VBA Runtime Error Codes.” </w:t>
+      </w:r>
       <w:r>
         <w:rPr>
           <w:rFonts w:ascii="Times New Roman" w:hAnsi="Times New Roman" w:cs="Times New Roman"/>
@@ -9249,72 +9068,14 @@
           <w:i/>
           <w:iCs/>
         </w:rPr>
-        <w:t>ChE</w:t>
-      </w:r>
-      <w:proofErr w:type="spellEnd"/>
+        <w:t>ChE Junkie</w:t>
+      </w:r>
       <w:r>
         <w:rPr>
           <w:rFonts w:ascii="Times New Roman" w:hAnsi="Times New Roman" w:cs="Times New Roman"/>
           <w:bCs/>
-          <w:i/>
-          <w:iCs/>
-        </w:rPr>
-        <w:t xml:space="preserve"> Junkie</w:t>
-      </w:r>
-      <w:r>
-        <w:rPr>
-          <w:rFonts w:ascii="Times New Roman" w:hAnsi="Times New Roman" w:cs="Times New Roman"/>
-          <w:bCs/>
-        </w:rPr>
-        <w:t xml:space="preserve">, Brian </w:t>
-      </w:r>
-      <w:proofErr w:type="spellStart"/>
-      <w:r>
-        <w:rPr>
-          <w:rFonts w:ascii="Times New Roman" w:hAnsi="Times New Roman" w:cs="Times New Roman"/>
-          <w:bCs/>
-        </w:rPr>
-        <w:t>Satola</w:t>
-      </w:r>
-      <w:proofErr w:type="spellEnd"/>
-      <w:r>
-        <w:rPr>
-          <w:rFonts w:ascii="Times New Roman" w:hAnsi="Times New Roman" w:cs="Times New Roman"/>
-          <w:bCs/>
-        </w:rPr>
-        <w:t>, 30 Nov. 2017, chejunkie.com/</w:t>
-      </w:r>
-      <w:proofErr w:type="gramStart"/>
-      <w:r>
-        <w:rPr>
-          <w:rFonts w:ascii="Times New Roman" w:hAnsi="Times New Roman" w:cs="Times New Roman"/>
-          <w:bCs/>
-        </w:rPr>
-        <w:t>knowledge-base</w:t>
-      </w:r>
-      <w:proofErr w:type="gramEnd"/>
-      <w:r>
-        <w:rPr>
-          <w:rFonts w:ascii="Times New Roman" w:hAnsi="Times New Roman" w:cs="Times New Roman"/>
-          <w:bCs/>
-        </w:rPr>
-        <w:t>/common-runtime-error-codes-</w:t>
-      </w:r>
-      <w:proofErr w:type="spellStart"/>
-      <w:r>
-        <w:rPr>
-          <w:rFonts w:ascii="Times New Roman" w:hAnsi="Times New Roman" w:cs="Times New Roman"/>
-          <w:bCs/>
-        </w:rPr>
-        <w:t>vba</w:t>
-      </w:r>
-      <w:proofErr w:type="spellEnd"/>
-      <w:r>
-        <w:rPr>
-          <w:rFonts w:ascii="Times New Roman" w:hAnsi="Times New Roman" w:cs="Times New Roman"/>
-          <w:bCs/>
-        </w:rPr>
-        <w:t>/.</w:t>
+        </w:rPr>
+        <w:t>, Brian Satola, 30 Nov. 2017, chejunkie.com/knowledge-base/common-runtime-error-codes-vba/.</w:t>
       </w:r>
     </w:p>
     <w:p>
@@ -9847,16 +9608,11 @@
         <w:t xml:space="preserve">I am not sure if this data is best suited to a relational </w:t>
       </w:r>
       <w:r>
-        <w:t xml:space="preserve">/ schema database or a non-relational / </w:t>
-      </w:r>
-      <w:proofErr w:type="spellStart"/>
-      <w:r>
-        <w:t>schemales</w:t>
+        <w:t>/ schema database or a non-relational / schemales</w:t>
       </w:r>
       <w:r>
         <w:t>s</w:t>
       </w:r>
-      <w:proofErr w:type="spellEnd"/>
       <w:r>
         <w:t xml:space="preserve"> database.   To my limited experience, this seemed better suited to a NoSQL database of some sort or perhaps a hybrid system.  </w:t>
       </w:r>
@@ -9873,15 +9629,7 @@
         </w:numPr>
       </w:pPr>
       <w:r>
-        <w:t xml:space="preserve">A known design flaw is hard-coding lines into separate lines into the </w:t>
-      </w:r>
-      <w:proofErr w:type="spellStart"/>
-      <w:r>
-        <w:t>ConditionsTbl</w:t>
-      </w:r>
-      <w:proofErr w:type="spellEnd"/>
-      <w:r>
-        <w:t xml:space="preserve"> for each Chronic Health Condition.  </w:t>
+        <w:t xml:space="preserve">A known design flaw is hard-coding lines into separate lines into the ConditionsTbl for each Chronic Health Condition.  </w:t>
       </w:r>
       <w:r>
         <w:t>This system design has lost some efficiency; however, the current system only ~300 patient records</w:t>
@@ -9920,15 +9668,7 @@
         <w:t xml:space="preserve">The client needed text fields with bigger limits to store comments.  Due to lack of time, I was not able to set this up for reading / writing to an external text file.  </w:t>
       </w:r>
       <w:r>
-        <w:t xml:space="preserve">I found that MySQL has a data type, </w:t>
-      </w:r>
-      <w:proofErr w:type="spellStart"/>
-      <w:r>
-        <w:t>mediumtext</w:t>
-      </w:r>
-      <w:proofErr w:type="spellEnd"/>
-      <w:r>
-        <w:t xml:space="preserve">, that </w:t>
+        <w:t xml:space="preserve">I found that MySQL has a data type, mediumtext, that </w:t>
       </w:r>
       <w:r>
         <w:t>has a maximum storage capacity of 16,777,215 (2</w:t>
@@ -9980,13 +9720,20 @@
           <w:color w:val="auto"/>
         </w:rPr>
         <w:lastRenderedPageBreak/>
-        <w:t>Conceptual Model</w:t>
+        <w:t xml:space="preserve">System </w:t>
       </w:r>
       <w:r>
         <w:rPr>
           <w:rFonts w:eastAsia="Georgia" w:cs="Times New Roman"/>
           <w:color w:val="auto"/>
         </w:rPr>
+        <w:t>Conceptual Model</w:t>
+      </w:r>
+      <w:r>
+        <w:rPr>
+          <w:rFonts w:eastAsia="Georgia" w:cs="Times New Roman"/>
+          <w:color w:val="auto"/>
+        </w:rPr>
         <w:t>s</w:t>
       </w:r>
       <w:bookmarkEnd w:id="13"/>
@@ -10042,7 +9789,7 @@
           <w:i/>
           <w:lang w:val="en-US"/>
         </w:rPr>
-        <w:t>Figure 1</w:t>
+        <w:t>System Context Diagram</w:t>
       </w:r>
       <w:r>
         <w:rPr>
@@ -10713,13 +10460,8 @@
           <w:numId w:val="2"/>
         </w:numPr>
       </w:pPr>
-      <w:proofErr w:type="spellStart"/>
-      <w:r>
-        <w:t>RPh</w:t>
-      </w:r>
-      <w:proofErr w:type="spellEnd"/>
-      <w:r>
-        <w:t xml:space="preserve"> (TB)</w:t>
+      <w:r>
+        <w:t>RPh (TB)</w:t>
       </w:r>
     </w:p>
     <w:p>
@@ -12378,14 +12120,12 @@
                 <w:szCs w:val="24"/>
               </w:rPr>
             </w:pPr>
-            <w:proofErr w:type="spellStart"/>
             <w:r>
               <w:rPr>
                 <w:rFonts w:ascii="Times New Roman" w:eastAsia="Times New Roman" w:hAnsi="Times New Roman" w:cs="Times New Roman"/>
               </w:rPr>
               <w:t>Asiático</w:t>
             </w:r>
-            <w:proofErr w:type="spellEnd"/>
           </w:p>
         </w:tc>
       </w:tr>
@@ -12443,19 +12183,11 @@
                 <w:szCs w:val="24"/>
               </w:rPr>
             </w:pPr>
-            <w:proofErr w:type="spellStart"/>
-            <w:r>
-              <w:rPr>
-                <w:rFonts w:ascii="Times New Roman" w:eastAsia="Times New Roman" w:hAnsi="Times New Roman" w:cs="Times New Roman"/>
-              </w:rPr>
-              <w:t>Afroamericano</w:t>
-            </w:r>
-            <w:proofErr w:type="spellEnd"/>
-            <w:r>
-              <w:rPr>
-                <w:rFonts w:ascii="Times New Roman" w:eastAsia="Times New Roman" w:hAnsi="Times New Roman" w:cs="Times New Roman"/>
-              </w:rPr>
-              <w:t xml:space="preserve"> o Negro</w:t>
+            <w:r>
+              <w:rPr>
+                <w:rFonts w:ascii="Times New Roman" w:eastAsia="Times New Roman" w:hAnsi="Times New Roman" w:cs="Times New Roman"/>
+              </w:rPr>
+              <w:t>Afroamericano o Negro</w:t>
             </w:r>
           </w:p>
         </w:tc>
@@ -12489,21 +12221,7 @@
               <w:rPr>
                 <w:rFonts w:ascii="Times New Roman" w:eastAsia="Times New Roman" w:hAnsi="Times New Roman" w:cs="Times New Roman"/>
               </w:rPr>
-              <w:t xml:space="preserve">Native Hawaiian or </w:t>
-            </w:r>
-            <w:proofErr w:type="gramStart"/>
-            <w:r>
-              <w:rPr>
-                <w:rFonts w:ascii="Times New Roman" w:eastAsia="Times New Roman" w:hAnsi="Times New Roman" w:cs="Times New Roman"/>
-              </w:rPr>
-              <w:t>Other</w:t>
-            </w:r>
-            <w:proofErr w:type="gramEnd"/>
-            <w:r>
-              <w:rPr>
-                <w:rFonts w:ascii="Times New Roman" w:eastAsia="Times New Roman" w:hAnsi="Times New Roman" w:cs="Times New Roman"/>
-              </w:rPr>
-              <w:t xml:space="preserve"> Pacific Islander</w:t>
+              <w:t>Native Hawaiian or Other Pacific Islander</w:t>
             </w:r>
           </w:p>
         </w:tc>
@@ -13619,7 +13337,6 @@
                 <w:b/>
               </w:rPr>
             </w:pPr>
-            <w:proofErr w:type="gramStart"/>
             <w:r>
               <w:rPr>
                 <w:rFonts w:ascii="Times New Roman" w:hAnsi="Times New Roman" w:cs="Times New Roman"/>
@@ -13627,7 +13344,6 @@
               </w:rPr>
               <w:t>over-the-counter</w:t>
             </w:r>
-            <w:proofErr w:type="gramEnd"/>
           </w:p>
         </w:tc>
       </w:tr>
@@ -13903,14 +13619,12 @@
                 <w:rFonts w:ascii="Times New Roman" w:hAnsi="Times New Roman" w:cs="Times New Roman"/>
               </w:rPr>
             </w:pPr>
-            <w:proofErr w:type="spellStart"/>
             <w:r>
               <w:rPr>
                 <w:rFonts w:ascii="Times New Roman" w:hAnsi="Times New Roman" w:cs="Times New Roman"/>
               </w:rPr>
               <w:t>Antihyperlipidemics</w:t>
             </w:r>
-            <w:proofErr w:type="spellEnd"/>
           </w:p>
         </w:tc>
       </w:tr>
@@ -13945,14 +13659,12 @@
                 <w:rFonts w:ascii="Times New Roman" w:hAnsi="Times New Roman" w:cs="Times New Roman"/>
               </w:rPr>
             </w:pPr>
-            <w:proofErr w:type="spellStart"/>
             <w:r>
               <w:rPr>
                 <w:rFonts w:ascii="Times New Roman" w:hAnsi="Times New Roman" w:cs="Times New Roman"/>
               </w:rPr>
               <w:t>Antineoplastics</w:t>
             </w:r>
-            <w:proofErr w:type="spellEnd"/>
           </w:p>
         </w:tc>
       </w:tr>
@@ -14649,16 +14361,8 @@
               <w:rPr>
                 <w:rFonts w:ascii="Times New Roman" w:eastAsia="Times New Roman" w:hAnsi="Times New Roman" w:cs="Times New Roman"/>
               </w:rPr>
-              <w:t xml:space="preserve">½ to 1 </w:t>
-            </w:r>
-            <w:proofErr w:type="gramStart"/>
-            <w:r>
-              <w:rPr>
-                <w:rFonts w:ascii="Times New Roman" w:eastAsia="Times New Roman" w:hAnsi="Times New Roman" w:cs="Times New Roman"/>
-              </w:rPr>
-              <w:t>tablets</w:t>
-            </w:r>
-            <w:proofErr w:type="gramEnd"/>
+              <w:t>½ to 1 tablets</w:t>
+            </w:r>
           </w:p>
         </w:tc>
         <w:tc>
@@ -15508,14 +15212,12 @@
               </w:rPr>
               <w:t xml:space="preserve">1 to 2 </w:t>
             </w:r>
-            <w:proofErr w:type="gramStart"/>
             <w:r>
               <w:rPr>
                 <w:rFonts w:ascii="Times New Roman" w:eastAsia="Times New Roman" w:hAnsi="Times New Roman" w:cs="Times New Roman"/>
               </w:rPr>
               <w:t>teaspoonful</w:t>
             </w:r>
-            <w:proofErr w:type="gramEnd"/>
           </w:p>
         </w:tc>
         <w:tc>
@@ -16167,14 +15869,12 @@
               </w:rPr>
               <w:t xml:space="preserve">2 </w:t>
             </w:r>
-            <w:proofErr w:type="gramStart"/>
             <w:r>
               <w:rPr>
                 <w:rFonts w:ascii="Times New Roman" w:eastAsia="Times New Roman" w:hAnsi="Times New Roman" w:cs="Times New Roman"/>
               </w:rPr>
               <w:t>teaspoonful</w:t>
             </w:r>
-            <w:proofErr w:type="gramEnd"/>
           </w:p>
         </w:tc>
         <w:tc>
@@ -16563,16 +16263,8 @@
               <w:rPr>
                 <w:rFonts w:ascii="Times New Roman" w:eastAsia="Times New Roman" w:hAnsi="Times New Roman" w:cs="Times New Roman"/>
               </w:rPr>
-              <w:t xml:space="preserve">5 </w:t>
-            </w:r>
-            <w:proofErr w:type="gramStart"/>
-            <w:r>
-              <w:rPr>
-                <w:rFonts w:ascii="Times New Roman" w:eastAsia="Times New Roman" w:hAnsi="Times New Roman" w:cs="Times New Roman"/>
-              </w:rPr>
-              <w:t>tab</w:t>
-            </w:r>
-            <w:proofErr w:type="gramEnd"/>
+              <w:t>5 tab</w:t>
+            </w:r>
           </w:p>
         </w:tc>
         <w:tc>
@@ -28074,14 +27766,12 @@
                 <w:rFonts w:ascii="Times New Roman" w:hAnsi="Times New Roman" w:cs="Times New Roman"/>
               </w:rPr>
             </w:pPr>
-            <w:proofErr w:type="spellStart"/>
             <w:r>
               <w:rPr>
                 <w:rFonts w:ascii="Times New Roman" w:hAnsi="Times New Roman" w:cs="Times New Roman"/>
               </w:rPr>
               <w:t>HepA</w:t>
             </w:r>
-            <w:proofErr w:type="spellEnd"/>
           </w:p>
         </w:tc>
       </w:tr>
@@ -28096,14 +27786,12 @@
                 <w:rFonts w:ascii="Times New Roman" w:hAnsi="Times New Roman" w:cs="Times New Roman"/>
               </w:rPr>
             </w:pPr>
-            <w:proofErr w:type="spellStart"/>
             <w:r>
               <w:rPr>
                 <w:rFonts w:ascii="Times New Roman" w:hAnsi="Times New Roman" w:cs="Times New Roman"/>
               </w:rPr>
               <w:t>HepB</w:t>
             </w:r>
-            <w:proofErr w:type="spellEnd"/>
           </w:p>
         </w:tc>
       </w:tr>
@@ -29038,13 +28726,8 @@
           <w:numId w:val="3"/>
         </w:numPr>
       </w:pPr>
-      <w:proofErr w:type="spellStart"/>
-      <w:r>
-        <w:t>RPh</w:t>
-      </w:r>
-      <w:proofErr w:type="spellEnd"/>
-      <w:r>
-        <w:t xml:space="preserve"> (TB)</w:t>
+      <w:r>
+        <w:t>RPh (TB)</w:t>
       </w:r>
     </w:p>
     <w:p>
@@ -30546,14 +30229,12 @@
                 <w:szCs w:val="24"/>
               </w:rPr>
             </w:pPr>
-            <w:proofErr w:type="spellStart"/>
             <w:r>
               <w:rPr>
                 <w:rFonts w:ascii="Times New Roman" w:eastAsia="Times New Roman" w:hAnsi="Times New Roman" w:cs="Times New Roman"/>
               </w:rPr>
               <w:t>Asiático</w:t>
             </w:r>
-            <w:proofErr w:type="spellEnd"/>
           </w:p>
         </w:tc>
       </w:tr>
@@ -30611,19 +30292,11 @@
                 <w:szCs w:val="24"/>
               </w:rPr>
             </w:pPr>
-            <w:proofErr w:type="spellStart"/>
-            <w:r>
-              <w:rPr>
-                <w:rFonts w:ascii="Times New Roman" w:eastAsia="Times New Roman" w:hAnsi="Times New Roman" w:cs="Times New Roman"/>
-              </w:rPr>
-              <w:t>Afroamericano</w:t>
-            </w:r>
-            <w:proofErr w:type="spellEnd"/>
-            <w:r>
-              <w:rPr>
-                <w:rFonts w:ascii="Times New Roman" w:eastAsia="Times New Roman" w:hAnsi="Times New Roman" w:cs="Times New Roman"/>
-              </w:rPr>
-              <w:t xml:space="preserve"> o Negro</w:t>
+            <w:r>
+              <w:rPr>
+                <w:rFonts w:ascii="Times New Roman" w:eastAsia="Times New Roman" w:hAnsi="Times New Roman" w:cs="Times New Roman"/>
+              </w:rPr>
+              <w:t>Afroamericano o Negro</w:t>
             </w:r>
           </w:p>
         </w:tc>
@@ -30657,21 +30330,7 @@
               <w:rPr>
                 <w:rFonts w:ascii="Times New Roman" w:eastAsia="Times New Roman" w:hAnsi="Times New Roman" w:cs="Times New Roman"/>
               </w:rPr>
-              <w:t xml:space="preserve">Native Hawaiian or </w:t>
-            </w:r>
-            <w:proofErr w:type="gramStart"/>
-            <w:r>
-              <w:rPr>
-                <w:rFonts w:ascii="Times New Roman" w:eastAsia="Times New Roman" w:hAnsi="Times New Roman" w:cs="Times New Roman"/>
-              </w:rPr>
-              <w:t>Other</w:t>
-            </w:r>
-            <w:proofErr w:type="gramEnd"/>
-            <w:r>
-              <w:rPr>
-                <w:rFonts w:ascii="Times New Roman" w:eastAsia="Times New Roman" w:hAnsi="Times New Roman" w:cs="Times New Roman"/>
-              </w:rPr>
-              <w:t xml:space="preserve"> Pacific Islander</w:t>
+              <w:t>Native Hawaiian or Other Pacific Islander</w:t>
             </w:r>
           </w:p>
         </w:tc>
@@ -32379,23 +32038,7 @@
                 <w:rFonts w:ascii="Times New Roman" w:hAnsi="Times New Roman" w:cs="Times New Roman"/>
                 <w:lang w:val="es-ES_tradnl"/>
               </w:rPr>
-              <w:t xml:space="preserve">1 </w:t>
-            </w:r>
-            <w:proofErr w:type="gramStart"/>
-            <w:r>
-              <w:rPr>
-                <w:rFonts w:ascii="Times New Roman" w:hAnsi="Times New Roman" w:cs="Times New Roman"/>
-                <w:lang w:val="es-ES_tradnl"/>
-              </w:rPr>
-              <w:t>Estoy</w:t>
-            </w:r>
-            <w:proofErr w:type="gramEnd"/>
-            <w:r>
-              <w:rPr>
-                <w:rFonts w:ascii="Times New Roman" w:hAnsi="Times New Roman" w:cs="Times New Roman"/>
-                <w:lang w:val="es-ES_tradnl"/>
-              </w:rPr>
-              <w:t xml:space="preserve"> en desacuerdo</w:t>
+              <w:t>1 Estoy en desacuerdo</w:t>
             </w:r>
           </w:p>
         </w:tc>
@@ -32475,17 +32118,8 @@
                 <w:rFonts w:ascii="Times New Roman" w:hAnsi="Times New Roman" w:cs="Times New Roman"/>
                 <w:lang w:val="es-ES_tradnl"/>
               </w:rPr>
-              <w:t xml:space="preserve">3 </w:t>
-            </w:r>
-            <w:proofErr w:type="gramStart"/>
-            <w:r>
-              <w:rPr>
-                <w:rFonts w:ascii="Times New Roman" w:hAnsi="Times New Roman" w:cs="Times New Roman"/>
-                <w:lang w:val="es-ES_tradnl"/>
-              </w:rPr>
-              <w:t>Neutral</w:t>
-            </w:r>
-            <w:proofErr w:type="gramEnd"/>
+              <w:t>3 Neutral</w:t>
+            </w:r>
           </w:p>
         </w:tc>
       </w:tr>
@@ -32564,23 +32198,7 @@
                 <w:rFonts w:ascii="Times New Roman" w:hAnsi="Times New Roman" w:cs="Times New Roman"/>
                 <w:lang w:val="es-ES_tradnl"/>
               </w:rPr>
-              <w:t xml:space="preserve">5 </w:t>
-            </w:r>
-            <w:proofErr w:type="gramStart"/>
-            <w:r>
-              <w:rPr>
-                <w:rFonts w:ascii="Times New Roman" w:hAnsi="Times New Roman" w:cs="Times New Roman"/>
-                <w:lang w:val="es-ES_tradnl"/>
-              </w:rPr>
-              <w:t>Muy</w:t>
-            </w:r>
-            <w:proofErr w:type="gramEnd"/>
-            <w:r>
-              <w:rPr>
-                <w:rFonts w:ascii="Times New Roman" w:hAnsi="Times New Roman" w:cs="Times New Roman"/>
-                <w:lang w:val="es-ES_tradnl"/>
-              </w:rPr>
-              <w:t xml:space="preserve"> acuerdo</w:t>
+              <w:t>5 Muy acuerdo</w:t>
             </w:r>
           </w:p>
         </w:tc>
@@ -33013,14 +32631,12 @@
                 <w:rFonts w:ascii="Times New Roman" w:hAnsi="Times New Roman" w:cs="Times New Roman"/>
               </w:rPr>
             </w:pPr>
-            <w:proofErr w:type="spellStart"/>
             <w:r>
               <w:rPr>
                 <w:rFonts w:ascii="Times New Roman" w:hAnsi="Times New Roman" w:cs="Times New Roman"/>
               </w:rPr>
               <w:t>HepA</w:t>
             </w:r>
-            <w:proofErr w:type="spellEnd"/>
           </w:p>
         </w:tc>
       </w:tr>
@@ -33035,14 +32651,12 @@
                 <w:rFonts w:ascii="Times New Roman" w:hAnsi="Times New Roman" w:cs="Times New Roman"/>
               </w:rPr>
             </w:pPr>
-            <w:proofErr w:type="spellStart"/>
             <w:r>
               <w:rPr>
                 <w:rFonts w:ascii="Times New Roman" w:hAnsi="Times New Roman" w:cs="Times New Roman"/>
               </w:rPr>
               <w:t>HepB</w:t>
             </w:r>
-            <w:proofErr w:type="spellEnd"/>
           </w:p>
         </w:tc>
       </w:tr>
@@ -33456,23 +33070,7 @@
                 <w:rFonts w:ascii="Times New Roman" w:hAnsi="Times New Roman" w:cs="Times New Roman"/>
                 <w:lang w:val="es-ES_tradnl"/>
               </w:rPr>
-              <w:t xml:space="preserve">1 </w:t>
-            </w:r>
-            <w:proofErr w:type="gramStart"/>
-            <w:r>
-              <w:rPr>
-                <w:rFonts w:ascii="Times New Roman" w:hAnsi="Times New Roman" w:cs="Times New Roman"/>
-                <w:lang w:val="es-ES_tradnl"/>
-              </w:rPr>
-              <w:t>Estoy</w:t>
-            </w:r>
-            <w:proofErr w:type="gramEnd"/>
-            <w:r>
-              <w:rPr>
-                <w:rFonts w:ascii="Times New Roman" w:hAnsi="Times New Roman" w:cs="Times New Roman"/>
-                <w:lang w:val="es-ES_tradnl"/>
-              </w:rPr>
-              <w:t xml:space="preserve"> en desacuerdo</w:t>
+              <w:t>1 Estoy en desacuerdo</w:t>
             </w:r>
           </w:p>
         </w:tc>
@@ -33552,17 +33150,8 @@
                 <w:rFonts w:ascii="Times New Roman" w:hAnsi="Times New Roman" w:cs="Times New Roman"/>
                 <w:lang w:val="es-ES_tradnl"/>
               </w:rPr>
-              <w:t xml:space="preserve">3 </w:t>
-            </w:r>
-            <w:proofErr w:type="gramStart"/>
-            <w:r>
-              <w:rPr>
-                <w:rFonts w:ascii="Times New Roman" w:hAnsi="Times New Roman" w:cs="Times New Roman"/>
-                <w:lang w:val="es-ES_tradnl"/>
-              </w:rPr>
-              <w:t>Neutral</w:t>
-            </w:r>
-            <w:proofErr w:type="gramEnd"/>
+              <w:t>3 Neutral</w:t>
+            </w:r>
           </w:p>
         </w:tc>
       </w:tr>
@@ -33641,23 +33230,7 @@
                 <w:rFonts w:ascii="Times New Roman" w:hAnsi="Times New Roman" w:cs="Times New Roman"/>
                 <w:lang w:val="es-ES_tradnl"/>
               </w:rPr>
-              <w:t xml:space="preserve">5 </w:t>
-            </w:r>
-            <w:proofErr w:type="gramStart"/>
-            <w:r>
-              <w:rPr>
-                <w:rFonts w:ascii="Times New Roman" w:hAnsi="Times New Roman" w:cs="Times New Roman"/>
-                <w:lang w:val="es-ES_tradnl"/>
-              </w:rPr>
-              <w:t>Muy</w:t>
-            </w:r>
-            <w:proofErr w:type="gramEnd"/>
-            <w:r>
-              <w:rPr>
-                <w:rFonts w:ascii="Times New Roman" w:hAnsi="Times New Roman" w:cs="Times New Roman"/>
-                <w:lang w:val="es-ES_tradnl"/>
-              </w:rPr>
-              <w:t xml:space="preserve"> acuerdo</w:t>
+              <w:t>5 Muy acuerdo</w:t>
             </w:r>
           </w:p>
         </w:tc>
@@ -34035,16 +33608,8 @@
         <w:rPr>
           <w:rFonts w:ascii="Times New Roman" w:hAnsi="Times New Roman" w:cs="Times New Roman"/>
         </w:rPr>
-        <w:t xml:space="preserve">Session </w:t>
-      </w:r>
-      <w:proofErr w:type="spellStart"/>
-      <w:r>
-        <w:rPr>
-          <w:rFonts w:ascii="Times New Roman" w:hAnsi="Times New Roman" w:cs="Times New Roman"/>
-        </w:rPr>
-        <w:t>Rph</w:t>
-      </w:r>
-      <w:proofErr w:type="spellEnd"/>
+        <w:t>Session Rph</w:t>
+      </w:r>
     </w:p>
     <w:p>
       <w:pPr>
@@ -35757,6 +35322,12 @@
         <w:rPr>
           <w:rFonts w:ascii="Times New Roman" w:hAnsi="Times New Roman" w:cs="Times New Roman"/>
         </w:rPr>
+        <w:t xml:space="preserve">There is a related MVC diagram to describe the design pattern.  </w:t>
+      </w:r>
+      <w:r>
+        <w:rPr>
+          <w:rFonts w:ascii="Times New Roman" w:hAnsi="Times New Roman" w:cs="Times New Roman"/>
+        </w:rPr>
         <w:t xml:space="preserve">The information within this section is not intended to replace the </w:t>
       </w:r>
       <w:r>
@@ -35791,172 +35362,183 @@
         <w:contextualSpacing w:val="0"/>
         <w:rPr>
           <w:rFonts w:ascii="Times New Roman" w:eastAsiaTheme="minorHAnsi" w:hAnsi="Times New Roman" w:cs="Times New Roman"/>
+          <w:color w:val="FF0000"/>
           <w:lang w:val="en-US"/>
         </w:rPr>
       </w:pPr>
       <w:r>
         <w:rPr>
           <w:rFonts w:ascii="Times New Roman" w:hAnsi="Times New Roman" w:cs="Times New Roman"/>
+          <w:color w:val="FF0000"/>
         </w:rPr>
         <w:t xml:space="preserve">The PC used for the development is a Dell Inspiron </w:t>
       </w:r>
       <w:r>
+        <w:rPr>
+          <w:rFonts w:ascii="Times New Roman" w:eastAsiaTheme="minorHAnsi" w:hAnsi="Times New Roman" w:cs="Times New Roman"/>
+          <w:color w:val="FF0000"/>
+          <w:lang w:val="en-US"/>
+        </w:rPr>
+        <w:t xml:space="preserve">5379 2-in-1 Laptop with Windows 10 Home Version 10.0.17134 Build 17134.  This is a 64-bit System with 8 Gig memory, 1 TB Hard drive, Intel Core i5 processor running at 1.60 GHz. </w:t>
+      </w:r>
+      <w:r>
+        <w:rPr>
+          <w:rFonts w:ascii="Times New Roman" w:eastAsiaTheme="minorHAnsi" w:hAnsi="Times New Roman" w:cs="Times New Roman"/>
+          <w:color w:val="FF0000"/>
+          <w:lang w:val="en-US"/>
+        </w:rPr>
+        <w:t xml:space="preserve"> – this needs to be updated to add Julio</w:t>
+      </w:r>
+    </w:p>
+    <w:p>
+      <w:pPr>
+        <w:pStyle w:val="Heading1"/>
+        <w:rPr>
+          <w:rFonts w:eastAsia="Georgia" w:cs="Times New Roman"/>
+          <w:color w:val="auto"/>
+        </w:rPr>
+      </w:pPr>
+      <w:bookmarkStart w:id="58" w:name="_Toc10638500"/>
+      <w:r>
+        <w:rPr>
+          <w:rFonts w:eastAsia="Georgia" w:cs="Times New Roman"/>
+          <w:color w:val="auto"/>
+        </w:rPr>
+        <w:t>Conceptual Model for Database</w:t>
+      </w:r>
+      <w:bookmarkEnd w:id="58"/>
+    </w:p>
+    <w:p>
+      <w:pPr>
+        <w:spacing w:after="160" w:line="259" w:lineRule="auto"/>
+        <w:contextualSpacing w:val="0"/>
         <w:rPr>
           <w:rFonts w:ascii="Times New Roman" w:eastAsiaTheme="minorHAnsi" w:hAnsi="Times New Roman" w:cs="Times New Roman"/>
           <w:lang w:val="en-US"/>
         </w:rPr>
-        <w:t xml:space="preserve">5379 2-in-1 Laptop with Windows 10 Home Version 10.0.17134 Build 17134.  This is a 64-bit System with 8 Gig memory, 1 TB Hard drive, Intel Core i5 processor running at 1.60 GHz. </w:t>
-      </w:r>
-    </w:p>
-    <w:p>
-      <w:pPr>
-        <w:pStyle w:val="Heading1"/>
-        <w:rPr>
-          <w:rFonts w:eastAsia="Georgia" w:cs="Times New Roman"/>
-          <w:color w:val="auto"/>
-        </w:rPr>
-      </w:pPr>
-      <w:bookmarkStart w:id="58" w:name="_Toc10638500"/>
-      <w:r>
-        <w:rPr>
-          <w:rFonts w:eastAsia="Georgia" w:cs="Times New Roman"/>
-          <w:color w:val="auto"/>
-        </w:rPr>
-        <w:t>Conceptual Model for Database</w:t>
-      </w:r>
-      <w:bookmarkEnd w:id="58"/>
+      </w:pPr>
+      <w:r>
+        <w:rPr>
+          <w:rFonts w:ascii="Times New Roman" w:eastAsiaTheme="minorHAnsi" w:hAnsi="Times New Roman" w:cs="Times New Roman"/>
+          <w:lang w:val="en-US"/>
+        </w:rPr>
+        <w:t xml:space="preserve">The database is designed as a warehousing system.  The database was designed utilizing </w:t>
+      </w:r>
+      <w:r>
+        <w:rPr>
+          <w:rFonts w:ascii="Times New Roman" w:eastAsiaTheme="minorHAnsi" w:hAnsi="Times New Roman" w:cs="Times New Roman"/>
+          <w:lang w:val="en-US"/>
+        </w:rPr>
+        <w:t>Draw.io for the initial ER Diagram</w:t>
+      </w:r>
+      <w:r>
+        <w:rPr>
+          <w:rFonts w:ascii="Times New Roman" w:eastAsiaTheme="minorHAnsi" w:hAnsi="Times New Roman" w:cs="Times New Roman"/>
+          <w:lang w:val="en-US"/>
+        </w:rPr>
+        <w:t>.</w:t>
+      </w:r>
+      <w:r>
+        <w:rPr>
+          <w:rFonts w:ascii="Times New Roman" w:eastAsiaTheme="minorHAnsi" w:hAnsi="Times New Roman" w:cs="Times New Roman"/>
+          <w:lang w:val="en-US"/>
+        </w:rPr>
+        <w:t xml:space="preserve"> </w:t>
+      </w:r>
+      <w:r>
+        <w:rPr>
+          <w:rFonts w:ascii="Times New Roman" w:hAnsi="Times New Roman" w:cs="Times New Roman"/>
+        </w:rPr>
+        <w:t>MySQL Workbench 8.0 CE</w:t>
+      </w:r>
+      <w:r>
+        <w:rPr>
+          <w:rFonts w:ascii="Times New Roman" w:eastAsiaTheme="minorHAnsi" w:hAnsi="Times New Roman" w:cs="Times New Roman"/>
+          <w:lang w:val="en-US"/>
+        </w:rPr>
+        <w:t xml:space="preserve"> </w:t>
+      </w:r>
+      <w:r>
+        <w:rPr>
+          <w:rFonts w:ascii="Times New Roman" w:eastAsiaTheme="minorHAnsi" w:hAnsi="Times New Roman" w:cs="Times New Roman"/>
+          <w:lang w:val="en-US"/>
+        </w:rPr>
+        <w:t xml:space="preserve">was used </w:t>
+      </w:r>
+      <w:r>
+        <w:rPr>
+          <w:rFonts w:ascii="Times New Roman" w:eastAsiaTheme="minorHAnsi" w:hAnsi="Times New Roman" w:cs="Times New Roman"/>
+          <w:lang w:val="en-US"/>
+        </w:rPr>
+        <w:t>to create</w:t>
+      </w:r>
+      <w:r>
+        <w:rPr>
+          <w:rFonts w:ascii="Times New Roman" w:eastAsiaTheme="minorHAnsi" w:hAnsi="Times New Roman" w:cs="Times New Roman"/>
+          <w:lang w:val="en-US"/>
+        </w:rPr>
+        <w:t xml:space="preserve"> architectural blueprint for the finished database.  </w:t>
+      </w:r>
+      <w:r>
+        <w:rPr>
+          <w:rFonts w:ascii="Times New Roman" w:eastAsiaTheme="minorHAnsi" w:hAnsi="Times New Roman" w:cs="Times New Roman"/>
+          <w:lang w:val="en-US"/>
+        </w:rPr>
+        <w:t xml:space="preserve">The database is implemented </w:t>
+      </w:r>
+      <w:r>
+        <w:rPr>
+          <w:rFonts w:ascii="Times New Roman" w:eastAsiaTheme="minorHAnsi" w:hAnsi="Times New Roman" w:cs="Times New Roman"/>
+          <w:lang w:val="en-US"/>
+        </w:rPr>
+        <w:t xml:space="preserve">also </w:t>
+      </w:r>
+      <w:r>
+        <w:rPr>
+          <w:rFonts w:ascii="Times New Roman" w:eastAsiaTheme="minorHAnsi" w:hAnsi="Times New Roman" w:cs="Times New Roman"/>
+          <w:lang w:val="en-US"/>
+        </w:rPr>
+        <w:t xml:space="preserve">using the </w:t>
+      </w:r>
+      <w:r>
+        <w:rPr>
+          <w:rFonts w:ascii="Times New Roman" w:hAnsi="Times New Roman" w:cs="Times New Roman"/>
+        </w:rPr>
+        <w:t>MySQL Workbench 8.0 CE</w:t>
+      </w:r>
+      <w:r>
+        <w:rPr>
+          <w:rFonts w:ascii="Times New Roman" w:hAnsi="Times New Roman" w:cs="Times New Roman"/>
+        </w:rPr>
+        <w:t xml:space="preserve">.  </w:t>
+      </w:r>
+      <w:r>
+        <w:rPr>
+          <w:rFonts w:ascii="Times New Roman" w:eastAsiaTheme="minorHAnsi" w:hAnsi="Times New Roman" w:cs="Times New Roman"/>
+          <w:lang w:val="en-US"/>
+        </w:rPr>
+        <w:t>The database organization is reflected in the</w:t>
+      </w:r>
+      <w:r>
+        <w:rPr>
+          <w:rFonts w:ascii="Times New Roman" w:eastAsiaTheme="minorHAnsi" w:hAnsi="Times New Roman" w:cs="Times New Roman"/>
+          <w:lang w:val="en-US"/>
+        </w:rPr>
+        <w:t xml:space="preserve"> schema diagrams that follow</w:t>
+      </w:r>
+      <w:r>
+        <w:rPr>
+          <w:rFonts w:ascii="Times New Roman" w:eastAsiaTheme="minorHAnsi" w:hAnsi="Times New Roman" w:cs="Times New Roman"/>
+          <w:lang w:val="en-US"/>
+        </w:rPr>
+        <w:t xml:space="preserve">. </w:t>
+      </w:r>
     </w:p>
     <w:p>
       <w:pPr>
         <w:spacing w:after="160" w:line="259" w:lineRule="auto"/>
         <w:contextualSpacing w:val="0"/>
         <w:rPr>
-          <w:rFonts w:ascii="Times New Roman" w:eastAsiaTheme="minorHAnsi" w:hAnsi="Times New Roman" w:cs="Times New Roman"/>
-          <w:lang w:val="en-US"/>
-        </w:rPr>
-      </w:pPr>
-      <w:r>
-        <w:rPr>
-          <w:rFonts w:ascii="Times New Roman" w:eastAsiaTheme="minorHAnsi" w:hAnsi="Times New Roman" w:cs="Times New Roman"/>
-          <w:lang w:val="en-US"/>
-        </w:rPr>
-        <w:t xml:space="preserve">The database is designed as a warehousing system.  The database was designed utilizing </w:t>
-      </w:r>
-      <w:r>
-        <w:rPr>
-          <w:rFonts w:ascii="Times New Roman" w:eastAsiaTheme="minorHAnsi" w:hAnsi="Times New Roman" w:cs="Times New Roman"/>
-          <w:lang w:val="en-US"/>
-        </w:rPr>
-        <w:t>Draw.io for the initial ER Diagram</w:t>
-      </w:r>
-      <w:r>
-        <w:rPr>
-          <w:rFonts w:ascii="Times New Roman" w:eastAsiaTheme="minorHAnsi" w:hAnsi="Times New Roman" w:cs="Times New Roman"/>
-          <w:lang w:val="en-US"/>
-        </w:rPr>
-        <w:t>.</w:t>
-      </w:r>
-      <w:r>
-        <w:rPr>
-          <w:rFonts w:ascii="Times New Roman" w:eastAsiaTheme="minorHAnsi" w:hAnsi="Times New Roman" w:cs="Times New Roman"/>
-          <w:lang w:val="en-US"/>
-        </w:rPr>
-        <w:t xml:space="preserve"> </w:t>
-      </w:r>
-      <w:r>
-        <w:rPr>
-          <w:rFonts w:ascii="Times New Roman" w:hAnsi="Times New Roman" w:cs="Times New Roman"/>
-        </w:rPr>
-        <w:t>MySQL Workbench 8.0 CE</w:t>
-      </w:r>
-      <w:r>
-        <w:rPr>
-          <w:rFonts w:ascii="Times New Roman" w:eastAsiaTheme="minorHAnsi" w:hAnsi="Times New Roman" w:cs="Times New Roman"/>
-          <w:lang w:val="en-US"/>
-        </w:rPr>
-        <w:t xml:space="preserve"> </w:t>
-      </w:r>
-      <w:r>
-        <w:rPr>
-          <w:rFonts w:ascii="Times New Roman" w:eastAsiaTheme="minorHAnsi" w:hAnsi="Times New Roman" w:cs="Times New Roman"/>
-          <w:lang w:val="en-US"/>
-        </w:rPr>
-        <w:t xml:space="preserve">was used </w:t>
-      </w:r>
-      <w:r>
-        <w:rPr>
-          <w:rFonts w:ascii="Times New Roman" w:eastAsiaTheme="minorHAnsi" w:hAnsi="Times New Roman" w:cs="Times New Roman"/>
-          <w:lang w:val="en-US"/>
-        </w:rPr>
-        <w:t>to create</w:t>
-      </w:r>
-      <w:r>
-        <w:rPr>
-          <w:rFonts w:ascii="Times New Roman" w:eastAsiaTheme="minorHAnsi" w:hAnsi="Times New Roman" w:cs="Times New Roman"/>
-          <w:lang w:val="en-US"/>
-        </w:rPr>
-        <w:t xml:space="preserve"> architectural blueprint for the finished database.  </w:t>
-      </w:r>
-      <w:r>
-        <w:rPr>
-          <w:rFonts w:ascii="Times New Roman" w:eastAsiaTheme="minorHAnsi" w:hAnsi="Times New Roman" w:cs="Times New Roman"/>
-          <w:lang w:val="en-US"/>
-        </w:rPr>
-        <w:t xml:space="preserve">The database is implemented </w:t>
-      </w:r>
-      <w:r>
-        <w:rPr>
-          <w:rFonts w:ascii="Times New Roman" w:eastAsiaTheme="minorHAnsi" w:hAnsi="Times New Roman" w:cs="Times New Roman"/>
-          <w:lang w:val="en-US"/>
-        </w:rPr>
-        <w:t xml:space="preserve">also </w:t>
-      </w:r>
-      <w:r>
-        <w:rPr>
-          <w:rFonts w:ascii="Times New Roman" w:eastAsiaTheme="minorHAnsi" w:hAnsi="Times New Roman" w:cs="Times New Roman"/>
-          <w:lang w:val="en-US"/>
-        </w:rPr>
-        <w:t xml:space="preserve">using the </w:t>
-      </w:r>
-      <w:r>
-        <w:rPr>
-          <w:rFonts w:ascii="Times New Roman" w:hAnsi="Times New Roman" w:cs="Times New Roman"/>
-        </w:rPr>
-        <w:t>MySQL Workbench 8.0 CE</w:t>
-      </w:r>
-      <w:r>
-        <w:rPr>
-          <w:rFonts w:ascii="Times New Roman" w:hAnsi="Times New Roman" w:cs="Times New Roman"/>
-        </w:rPr>
-        <w:t xml:space="preserve">.  </w:t>
-      </w:r>
-      <w:r>
-        <w:rPr>
-          <w:rFonts w:ascii="Times New Roman" w:eastAsiaTheme="minorHAnsi" w:hAnsi="Times New Roman" w:cs="Times New Roman"/>
-          <w:lang w:val="en-US"/>
-        </w:rPr>
-        <w:t>The database organization is reflected in the</w:t>
-      </w:r>
-      <w:r>
-        <w:rPr>
-          <w:rFonts w:ascii="Times New Roman" w:eastAsiaTheme="minorHAnsi" w:hAnsi="Times New Roman" w:cs="Times New Roman"/>
-          <w:lang w:val="en-US"/>
-        </w:rPr>
-        <w:t xml:space="preserve"> schema diagrams that follow</w:t>
-      </w:r>
-      <w:r>
-        <w:rPr>
-          <w:rFonts w:ascii="Times New Roman" w:eastAsiaTheme="minorHAnsi" w:hAnsi="Times New Roman" w:cs="Times New Roman"/>
-          <w:lang w:val="en-US"/>
-        </w:rPr>
-        <w:t xml:space="preserve">. </w:t>
-      </w:r>
-    </w:p>
-    <w:p>
-      <w:pPr>
-        <w:spacing w:after="160" w:line="259" w:lineRule="auto"/>
-        <w:contextualSpacing w:val="0"/>
-        <w:rPr>
           <w:rFonts w:ascii="Times New Roman" w:hAnsi="Times New Roman" w:cs="Times New Roman"/>
         </w:rPr>
       </w:pPr>
@@ -36008,8 +35590,8 @@
           <w:noProof/>
         </w:rPr>
         <w:drawing>
-          <wp:inline distT="0" distB="0" distL="0" distR="0" wp14:anchorId="1AAFAD20" wp14:editId="3F2260A8">
-            <wp:extent cx="3874925" cy="5417904"/>
+          <wp:inline distT="0" distB="0" distL="0" distR="0" wp14:anchorId="1AAFAD20" wp14:editId="43A8B668">
+            <wp:extent cx="3874925" cy="4725775"/>
             <wp:effectExtent l="0" t="0" r="0" b="0"/>
             <wp:docPr id="5" name="Picture 5"/>
             <wp:cNvGraphicFramePr>
@@ -36037,7 +35619,7 @@
                   <pic:spPr>
                     <a:xfrm>
                       <a:off x="0" y="0"/>
-                      <a:ext cx="3874925" cy="5417904"/>
+                      <a:ext cx="3874925" cy="4725775"/>
                     </a:xfrm>
                     <a:prstGeom prst="rect">
                       <a:avLst/>
@@ -36102,7 +35684,7 @@
           <w:i/>
           <w:lang w:val="en-US"/>
         </w:rPr>
-        <w:t>Figure 4</w:t>
+        <w:t xml:space="preserve">…. </w:t>
       </w:r>
       <w:r>
         <w:rPr>
@@ -36194,7 +35776,6 @@
         <w:rPr>
           <w:rFonts w:eastAsia="Georgia" w:cs="Times New Roman"/>
         </w:rPr>
-        <w:lastRenderedPageBreak/>
         <w:t>Session Model</w:t>
       </w:r>
       <w:r>
@@ -36203,31 +35784,6 @@
         </w:rPr>
         <w:t xml:space="preserve"> </w:t>
       </w:r>
-      <w:r>
-        <w:rPr>
-          <w:rFonts w:eastAsia="Georgia" w:cs="Times New Roman"/>
-        </w:rPr>
-        <w:t>–</w:t>
-      </w:r>
-      <w:r>
-        <w:rPr>
-          <w:rFonts w:eastAsia="Georgia" w:cs="Times New Roman"/>
-        </w:rPr>
-        <w:t xml:space="preserve"> </w:t>
-      </w:r>
-      <w:r>
-        <w:rPr>
-          <w:rFonts w:eastAsia="Georgia" w:cs="Times New Roman"/>
-        </w:rPr>
-        <w:t xml:space="preserve">export finished database with screenshots </w:t>
-      </w:r>
-      <w:r>
-        <w:rPr>
-          <w:rFonts w:eastAsia="Georgia" w:cs="Times New Roman"/>
-        </w:rPr>
-        <w:t>of end user functioning</w:t>
-      </w:r>
-      <w:bookmarkEnd w:id="63"/>
     </w:p>
     <w:p>
       <w:pPr>
@@ -36241,43 +35797,74 @@
       <w:r>
         <w:rPr>
           <w:rFonts w:ascii="Times New Roman" w:eastAsiaTheme="minorHAnsi" w:hAnsi="Times New Roman" w:cs="Times New Roman"/>
-          <w:color w:val="FF0000"/>
           <w:lang w:val="en-US"/>
         </w:rPr>
-        <w:t xml:space="preserve">The Session Model data model </w:t>
-      </w:r>
-      <w:r>
-        <w:rPr>
-          <w:rFonts w:ascii="Times New Roman" w:eastAsiaTheme="minorHAnsi" w:hAnsi="Times New Roman" w:cs="Times New Roman"/>
-          <w:color w:val="FF0000"/>
+        <w:t>The primary purpose of this section of the model is to support the on-site comprehensive medication reviews and individual medication reviews and allow the healthcare professional to print an after-visit summary for the patient.</w:t>
+      </w:r>
+    </w:p>
+    <w:p>
+      <w:pPr>
+        <w:rPr>
           <w:lang w:val="en-US"/>
         </w:rPr>
-        <w:t>…</w:t>
-      </w:r>
-      <w:r>
-        <w:rPr>
-          <w:rFonts w:ascii="Times New Roman" w:eastAsiaTheme="minorHAnsi" w:hAnsi="Times New Roman" w:cs="Times New Roman"/>
-          <w:color w:val="FF0000"/>
-          <w:lang w:val="en-US"/>
-        </w:rPr>
-        <w:t>The primary purpose of this section of the model is to support the on-site comprehensive medication reviews and individual medication reviews and allow the healthcare professional to print an after-visit summary for the patient</w:t>
-      </w:r>
-      <w:r>
-        <w:rPr>
-          <w:rFonts w:ascii="Times New Roman" w:eastAsiaTheme="minorHAnsi" w:hAnsi="Times New Roman" w:cs="Times New Roman"/>
-          <w:lang w:val="en-US"/>
-        </w:rPr>
-        <w:t>.</w:t>
-      </w:r>
-    </w:p>
-    <w:p>
-      <w:pPr>
-        <w:spacing w:line="240" w:lineRule="auto"/>
-        <w:rPr>
-          <w:rFonts w:ascii="Times New Roman" w:hAnsi="Times New Roman" w:cs="Times New Roman"/>
-        </w:rPr>
-      </w:pPr>
-    </w:p>
+      </w:pPr>
+    </w:p>
+    <w:bookmarkEnd w:id="63"/>
+    <w:p>
+      <w:r>
+        <w:rPr>
+          <w:noProof/>
+        </w:rPr>
+        <w:lastRenderedPageBreak/>
+        <w:drawing>
+          <wp:inline distT="0" distB="0" distL="0" distR="0" wp14:anchorId="717D7A76" wp14:editId="399BF793">
+            <wp:extent cx="5248275" cy="3914775"/>
+            <wp:effectExtent l="0" t="0" r="9525" b="9525"/>
+            <wp:docPr id="7" name="Picture 7" descr="A screenshot of a cell phone&#10;&#10;Description automatically generated"/>
+            <wp:cNvGraphicFramePr>
+              <a:graphicFrameLocks xmlns:a="http://schemas.openxmlformats.org/drawingml/2006/main" noChangeAspect="1"/>
+            </wp:cNvGraphicFramePr>
+            <a:graphic xmlns:a="http://schemas.openxmlformats.org/drawingml/2006/main">
+              <a:graphicData uri="http://schemas.openxmlformats.org/drawingml/2006/picture">
+                <pic:pic xmlns:pic="http://schemas.openxmlformats.org/drawingml/2006/picture">
+                  <pic:nvPicPr>
+                    <pic:cNvPr id="7" name="System Design Pattern - Model View Controller.jpg"/>
+                    <pic:cNvPicPr/>
+                  </pic:nvPicPr>
+                  <pic:blipFill>
+                    <a:blip r:embed="rId12">
+                      <a:extLst>
+                        <a:ext uri="{28A0092B-C50C-407E-A947-70E740481C1C}">
+                          <a14:useLocalDpi xmlns:a14="http://schemas.microsoft.com/office/drawing/2010/main" val="0"/>
+                        </a:ext>
+                      </a:extLst>
+                    </a:blip>
+                    <a:stretch>
+                      <a:fillRect/>
+                    </a:stretch>
+                  </pic:blipFill>
+                  <pic:spPr>
+                    <a:xfrm>
+                      <a:off x="0" y="0"/>
+                      <a:ext cx="5248275" cy="3914775"/>
+                    </a:xfrm>
+                    <a:prstGeom prst="rect">
+                      <a:avLst/>
+                    </a:prstGeom>
+                  </pic:spPr>
+                </pic:pic>
+              </a:graphicData>
+            </a:graphic>
+          </wp:inline>
+        </w:drawing>
+      </w:r>
+    </w:p>
+    <w:p>
+      <w:r>
+        <w:t>– export finished database with screenshots of end user functioning</w:t>
+      </w:r>
+    </w:p>
+    <w:p/>
     <w:p>
       <w:pPr>
         <w:pStyle w:val="Heading2"/>
@@ -36286,6 +35873,8 @@
         </w:rPr>
       </w:pPr>
       <w:bookmarkStart w:id="64" w:name="_Toc10638504"/>
+      <w:bookmarkStart w:id="65" w:name="_GoBack"/>
+      <w:bookmarkEnd w:id="65"/>
       <w:r>
         <w:rPr>
           <w:rFonts w:eastAsia="Georgia" w:cs="Times New Roman"/>
@@ -36378,11 +35967,11 @@
           <w:rFonts w:ascii="Times New Roman" w:hAnsi="Times New Roman" w:cs="Times New Roman"/>
         </w:rPr>
       </w:pPr>
-      <w:bookmarkStart w:id="65" w:name="_Toc533786629"/>
+      <w:bookmarkStart w:id="66" w:name="_Toc533786629"/>
       <w:r>
         <w:t>Patient Model</w:t>
       </w:r>
-      <w:bookmarkEnd w:id="65"/>
+      <w:bookmarkEnd w:id="66"/>
       <w:r>
         <w:t xml:space="preserve"> </w:t>
       </w:r>
@@ -36404,36 +35993,19 @@
           <w:szCs w:val="24"/>
         </w:rPr>
       </w:pPr>
-      <w:bookmarkStart w:id="66" w:name="_Toc10638505"/>
+      <w:bookmarkStart w:id="67" w:name="_Toc10638505"/>
       <w:r>
         <w:rPr>
           <w:rFonts w:cs="Times New Roman"/>
         </w:rPr>
         <w:t xml:space="preserve">Data Usage – </w:t>
       </w:r>
-      <w:bookmarkStart w:id="67" w:name="_GoBack"/>
       <w:r>
         <w:rPr>
           <w:rFonts w:cs="Times New Roman"/>
           <w:color w:val="FF0000"/>
         </w:rPr>
-        <w:t xml:space="preserve">Data Movement and </w:t>
-      </w:r>
-      <w:proofErr w:type="gramStart"/>
-      <w:r>
-        <w:rPr>
-          <w:rFonts w:cs="Times New Roman"/>
-          <w:color w:val="FF0000"/>
-        </w:rPr>
-        <w:t>ETL ?</w:t>
-      </w:r>
-      <w:proofErr w:type="gramEnd"/>
-      <w:r>
-        <w:rPr>
-          <w:rFonts w:cs="Times New Roman"/>
-          <w:color w:val="FF0000"/>
-        </w:rPr>
-        <w:t xml:space="preserve"> </w:t>
+        <w:t xml:space="preserve">Data Movement and ETL ? </w:t>
       </w:r>
       <w:r>
         <w:rPr>
@@ -36444,7 +36016,7 @@
         </w:rPr>
         <w:t>Extract, Transform and Load</w:t>
       </w:r>
-      <w:bookmarkEnd w:id="66"/>
+      <w:bookmarkEnd w:id="67"/>
     </w:p>
     <w:p>
       <w:pPr>
@@ -36474,7 +36046,6 @@
         </w:rPr>
       </w:pPr>
       <w:bookmarkStart w:id="68" w:name="_Toc10638506"/>
-      <w:bookmarkEnd w:id="67"/>
       <w:r>
         <w:rPr>
           <w:rFonts w:cs="Times New Roman"/>
@@ -36542,23 +36113,7 @@
           <w:rFonts w:ascii="Times New Roman" w:eastAsiaTheme="minorHAnsi" w:hAnsi="Times New Roman" w:cs="Times New Roman"/>
           <w:lang w:val="en-US"/>
         </w:rPr>
-        <w:t xml:space="preserve">A Create, Reference, Update, </w:t>
-      </w:r>
-      <w:proofErr w:type="gramStart"/>
-      <w:r>
-        <w:rPr>
-          <w:rFonts w:ascii="Times New Roman" w:eastAsiaTheme="minorHAnsi" w:hAnsi="Times New Roman" w:cs="Times New Roman"/>
-          <w:lang w:val="en-US"/>
-        </w:rPr>
-        <w:t>Delete</w:t>
-      </w:r>
-      <w:proofErr w:type="gramEnd"/>
-      <w:r>
-        <w:rPr>
-          <w:rFonts w:ascii="Times New Roman" w:eastAsiaTheme="minorHAnsi" w:hAnsi="Times New Roman" w:cs="Times New Roman"/>
-          <w:lang w:val="en-US"/>
-        </w:rPr>
-        <w:t xml:space="preserve"> (CRUD) matrix for the Livant Enterprises software is presented in Table 3.1.  For the purposes of this table, thee verbs have the following meanings:</w:t>
+        <w:t>A Create, Reference, Update, Delete (CRUD) matrix for the Livant Enterprises software is presented in Table 3.1.  For the purposes of this table, thee verbs have the following meanings:</w:t>
       </w:r>
     </w:p>
     <w:tbl>
@@ -37574,23 +37129,7 @@
           <w:rFonts w:ascii="Times New Roman" w:eastAsiaTheme="minorHAnsi" w:hAnsi="Times New Roman" w:cs="Times New Roman"/>
           <w:lang w:val="en-US"/>
         </w:rPr>
-        <w:t xml:space="preserve">This section describes the physical model of the Livant Enterprises database.  The physical model is described in terms of the database tables and data dictionary, the physical organization, database constraints and triggers, performance features, database security, and backup and recovery.  </w:t>
-      </w:r>
-      <w:proofErr w:type="spellStart"/>
-      <w:r>
-        <w:rPr>
-          <w:rFonts w:ascii="Times New Roman" w:eastAsiaTheme="minorHAnsi" w:hAnsi="Times New Roman" w:cs="Times New Roman"/>
-          <w:lang w:val="en-US"/>
-        </w:rPr>
-        <w:t>MySql</w:t>
-      </w:r>
-      <w:proofErr w:type="spellEnd"/>
-      <w:r>
-        <w:rPr>
-          <w:rFonts w:ascii="Times New Roman" w:eastAsiaTheme="minorHAnsi" w:hAnsi="Times New Roman" w:cs="Times New Roman"/>
-          <w:lang w:val="en-US"/>
-        </w:rPr>
-        <w:t xml:space="preserve"> v… date release # is used to support database design activity.  Some of these physical attributes of the database result from activities which occur later in the database implementation activity and are noted as TBD within this section.  The information within this section is not intended to replace the Designer repository, but rather to briefly summarize the information within the repository.</w:t>
+        <w:t>This section describes the physical model of the Livant Enterprises database.  The physical model is described in terms of the database tables and data dictionary, the physical organization, database constraints and triggers, performance features, database security, and backup and recovery.  MySql v… date release # is used to support database design activity.  Some of these physical attributes of the database result from activities which occur later in the database implementation activity and are noted as TBD within this section.  The information within this section is not intended to replace the Designer repository, but rather to briefly summarize the information within the repository.</w:t>
       </w:r>
     </w:p>
     <w:p>
@@ -38137,7 +37676,7 @@
       </w:pPr>
     </w:p>
     <w:sectPr>
-      <w:footerReference w:type="default" r:id="rId12"/>
+      <w:footerReference w:type="default" r:id="rId13"/>
       <w:pgSz w:w="12240" w:h="15840"/>
       <w:pgMar w:top="1440" w:right="1440" w:bottom="1440" w:left="1440" w:header="720" w:footer="720" w:gutter="0"/>
       <w:pgNumType w:start="1"/>
@@ -40557,7 +40096,7 @@
 </file>
 
 <file path=customXml/itemProps1.xml><?xml version="1.0" encoding="utf-8"?>
-<ds:datastoreItem xmlns:ds="http://schemas.openxmlformats.org/officeDocument/2006/customXml" ds:itemID="{065035C7-F0E2-4CE3-A634-5AC940F7C0D4}">
+<ds:datastoreItem xmlns:ds="http://schemas.openxmlformats.org/officeDocument/2006/customXml" ds:itemID="{3FAA7C32-8082-48B2-BEAC-ECA641A5AFB4}">
   <ds:schemaRefs>
     <ds:schemaRef ds:uri="http://schemas.openxmlformats.org/officeDocument/2006/bibliography"/>
   </ds:schemaRefs>

</xml_diff>

<commit_message>
beginning of middleware design
</commit_message>
<xml_diff>
--- a/System Documentation/RDBMS Design Document.docx
+++ b/System Documentation/RDBMS Design Document.docx
@@ -35591,8 +35591,8 @@
           <w:noProof/>
         </w:rPr>
         <w:drawing>
-          <wp:inline distT="0" distB="0" distL="0" distR="0" wp14:anchorId="1AAFAD20" wp14:editId="0ED6C41F">
-            <wp:extent cx="3508446" cy="4725775"/>
+          <wp:inline distT="0" distB="0" distL="0" distR="0" wp14:anchorId="1AAFAD20" wp14:editId="0EA74BF1">
+            <wp:extent cx="3340269" cy="4725775"/>
             <wp:effectExtent l="0" t="0" r="0" b="0"/>
             <wp:docPr id="5" name="Picture 5"/>
             <wp:cNvGraphicFramePr>
@@ -35620,7 +35620,7 @@
                   <pic:spPr>
                     <a:xfrm>
                       <a:off x="0" y="0"/>
-                      <a:ext cx="3508446" cy="4725775"/>
+                      <a:ext cx="3340269" cy="4725775"/>
                     </a:xfrm>
                     <a:prstGeom prst="rect">
                       <a:avLst/>
@@ -40097,7 +40097,7 @@
 </file>
 
 <file path=customXml/itemProps1.xml><?xml version="1.0" encoding="utf-8"?>
-<ds:datastoreItem xmlns:ds="http://schemas.openxmlformats.org/officeDocument/2006/customXml" ds:itemID="{8BE56BA1-A0B7-47A6-A5F7-B608A2C4C027}">
+<ds:datastoreItem xmlns:ds="http://schemas.openxmlformats.org/officeDocument/2006/customXml" ds:itemID="{B488C77A-A818-47CB-8F65-D648DEE4502C}">
   <ds:schemaRefs>
     <ds:schemaRef ds:uri="http://schemas.openxmlformats.org/officeDocument/2006/bibliography"/>
   </ds:schemaRefs>

</xml_diff>

<commit_message>
userform to table mapping diagram
</commit_message>
<xml_diff>
--- a/System Documentation/RDBMS Design Document.docx
+++ b/System Documentation/RDBMS Design Document.docx
@@ -35591,8 +35591,8 @@
           <w:noProof/>
         </w:rPr>
         <w:drawing>
-          <wp:inline distT="0" distB="0" distL="0" distR="0" wp14:anchorId="1AAFAD20" wp14:editId="0EA74BF1">
-            <wp:extent cx="3340269" cy="4725775"/>
+          <wp:inline distT="0" distB="0" distL="0" distR="0" wp14:anchorId="1AAFAD20" wp14:editId="0A52D4BB">
+            <wp:extent cx="3340269" cy="4725774"/>
             <wp:effectExtent l="0" t="0" r="0" b="0"/>
             <wp:docPr id="5" name="Picture 5"/>
             <wp:cNvGraphicFramePr>
@@ -35620,7 +35620,7 @@
                   <pic:spPr>
                     <a:xfrm>
                       <a:off x="0" y="0"/>
-                      <a:ext cx="3340269" cy="4725775"/>
+                      <a:ext cx="3340269" cy="4725774"/>
                     </a:xfrm>
                     <a:prstGeom prst="rect">
                       <a:avLst/>
@@ -37548,7 +37548,6 @@
           <w:sz w:val="24"/>
           <w:szCs w:val="24"/>
         </w:rPr>
-        <w:lastRenderedPageBreak/>
         <w:br w:type="page"/>
       </w:r>
     </w:p>
@@ -37566,7 +37565,6 @@
           <w:rFonts w:cs="Times New Roman"/>
           <w:color w:val="auto"/>
         </w:rPr>
-        <w:lastRenderedPageBreak/>
         <w:t>System Deployment Diagram</w:t>
       </w:r>
       <w:bookmarkEnd w:id="79"/>
@@ -37601,7 +37599,6 @@
           <w:rFonts w:eastAsia="Georgia" w:cs="Times New Roman"/>
           <w:color w:val="auto"/>
         </w:rPr>
-        <w:lastRenderedPageBreak/>
         <w:t>Notes</w:t>
       </w:r>
       <w:bookmarkEnd w:id="80"/>
@@ -40097,7 +40094,7 @@
 </file>
 
 <file path=customXml/itemProps1.xml><?xml version="1.0" encoding="utf-8"?>
-<ds:datastoreItem xmlns:ds="http://schemas.openxmlformats.org/officeDocument/2006/customXml" ds:itemID="{B488C77A-A818-47CB-8F65-D648DEE4502C}">
+<ds:datastoreItem xmlns:ds="http://schemas.openxmlformats.org/officeDocument/2006/customXml" ds:itemID="{CB280046-1AB8-4871-85B4-8E89A078834E}">
   <ds:schemaRefs>
     <ds:schemaRef ds:uri="http://schemas.openxmlformats.org/officeDocument/2006/bibliography"/>
   </ds:schemaRefs>

</xml_diff>

<commit_message>
Changed design to allow for multiple answers to one question
</commit_message>
<xml_diff>
--- a/System Documentation/RDBMS Design Document.docx
+++ b/System Documentation/RDBMS Design Document.docx
@@ -35591,9 +35591,9 @@
           <w:noProof/>
         </w:rPr>
         <w:drawing>
-          <wp:inline distT="0" distB="0" distL="0" distR="0" wp14:anchorId="1AAFAD20" wp14:editId="0A52D4BB">
-            <wp:extent cx="3340269" cy="4725774"/>
-            <wp:effectExtent l="0" t="0" r="0" b="0"/>
+          <wp:inline distT="0" distB="0" distL="0" distR="0" wp14:anchorId="1AAFAD20" wp14:editId="23A6628D">
+            <wp:extent cx="3340269" cy="4414868"/>
+            <wp:effectExtent l="0" t="0" r="0" b="5080"/>
             <wp:docPr id="5" name="Picture 5"/>
             <wp:cNvGraphicFramePr>
               <a:graphicFrameLocks xmlns:a="http://schemas.openxmlformats.org/drawingml/2006/main" noChangeAspect="1"/>
@@ -35620,7 +35620,7 @@
                   <pic:spPr>
                     <a:xfrm>
                       <a:off x="0" y="0"/>
-                      <a:ext cx="3340269" cy="4725774"/>
+                      <a:ext cx="3340269" cy="4414868"/>
                     </a:xfrm>
                     <a:prstGeom prst="rect">
                       <a:avLst/>
@@ -37548,6 +37548,7 @@
           <w:sz w:val="24"/>
           <w:szCs w:val="24"/>
         </w:rPr>
+        <w:lastRenderedPageBreak/>
         <w:br w:type="page"/>
       </w:r>
     </w:p>
@@ -37565,6 +37566,7 @@
           <w:rFonts w:cs="Times New Roman"/>
           <w:color w:val="auto"/>
         </w:rPr>
+        <w:lastRenderedPageBreak/>
         <w:t>System Deployment Diagram</w:t>
       </w:r>
       <w:bookmarkEnd w:id="79"/>
@@ -37599,6 +37601,7 @@
           <w:rFonts w:eastAsia="Georgia" w:cs="Times New Roman"/>
           <w:color w:val="auto"/>
         </w:rPr>
+        <w:lastRenderedPageBreak/>
         <w:t>Notes</w:t>
       </w:r>
       <w:bookmarkEnd w:id="80"/>
@@ -40094,7 +40097,7 @@
 </file>
 
 <file path=customXml/itemProps1.xml><?xml version="1.0" encoding="utf-8"?>
-<ds:datastoreItem xmlns:ds="http://schemas.openxmlformats.org/officeDocument/2006/customXml" ds:itemID="{CB280046-1AB8-4871-85B4-8E89A078834E}">
+<ds:datastoreItem xmlns:ds="http://schemas.openxmlformats.org/officeDocument/2006/customXml" ds:itemID="{5F4A51EB-93BA-4955-8479-4734D8D3D8D0}">
   <ds:schemaRefs>
     <ds:schemaRef ds:uri="http://schemas.openxmlformats.org/officeDocument/2006/bibliography"/>
   </ds:schemaRefs>

</xml_diff>

<commit_message>
resolved data confict q&a design
</commit_message>
<xml_diff>
--- a/System Documentation/RDBMS Design Document.docx
+++ b/System Documentation/RDBMS Design Document.docx
@@ -35591,9 +35591,9 @@
           <w:noProof/>
         </w:rPr>
         <w:drawing>
-          <wp:inline distT="0" distB="0" distL="0" distR="0" wp14:anchorId="1AAFAD20" wp14:editId="23A6628D">
-            <wp:extent cx="3340269" cy="4414868"/>
-            <wp:effectExtent l="0" t="0" r="0" b="5080"/>
+          <wp:inline distT="0" distB="0" distL="0" distR="0" wp14:anchorId="1AAFAD20" wp14:editId="5D69A756">
+            <wp:extent cx="3340269" cy="4337459"/>
+            <wp:effectExtent l="0" t="0" r="0" b="6350"/>
             <wp:docPr id="5" name="Picture 5"/>
             <wp:cNvGraphicFramePr>
               <a:graphicFrameLocks xmlns:a="http://schemas.openxmlformats.org/drawingml/2006/main" noChangeAspect="1"/>
@@ -35620,7 +35620,7 @@
                   <pic:spPr>
                     <a:xfrm>
                       <a:off x="0" y="0"/>
-                      <a:ext cx="3340269" cy="4414868"/>
+                      <a:ext cx="3340269" cy="4337459"/>
                     </a:xfrm>
                     <a:prstGeom prst="rect">
                       <a:avLst/>
@@ -40097,7 +40097,7 @@
 </file>
 
 <file path=customXml/itemProps1.xml><?xml version="1.0" encoding="utf-8"?>
-<ds:datastoreItem xmlns:ds="http://schemas.openxmlformats.org/officeDocument/2006/customXml" ds:itemID="{5F4A51EB-93BA-4955-8479-4734D8D3D8D0}">
+<ds:datastoreItem xmlns:ds="http://schemas.openxmlformats.org/officeDocument/2006/customXml" ds:itemID="{5C71452E-7D30-4A9F-8B1A-15E01AD50C08}">
   <ds:schemaRefs>
     <ds:schemaRef ds:uri="http://schemas.openxmlformats.org/officeDocument/2006/bibliography"/>
   </ds:schemaRefs>

</xml_diff>